<commit_message>
added bullet list indentation config
</commit_message>
<xml_diff>
--- a/data/output/test_modified.docx
+++ b/data/output/test_modified.docx
@@ -212,7 +212,7 @@
       <w:lvlText w:val="–"/>
       <w:lvlJc w:val="left"/>
       <w:pPr>
-        <w:ind w:left="1428" w:hanging="360"/>
+        <w:ind w:left="360" w:hanging="360"/>
       </w:pPr>
       <w:rPr/>
     </w:lvl>
@@ -222,7 +222,7 @@
       <w:lvlText w:val="–"/>
       <w:lvlJc w:val="left"/>
       <w:pPr>
-        <w:ind w:left="2148" w:hanging="360"/>
+        <w:ind w:left="360" w:hanging="360"/>
       </w:pPr>
       <w:rPr/>
     </w:lvl>
@@ -232,7 +232,7 @@
       <w:lvlText w:val="–"/>
       <w:lvlJc w:val="left"/>
       <w:pPr>
-        <w:ind w:left="2868" w:hanging="360"/>
+        <w:ind w:left="360" w:hanging="360"/>
       </w:pPr>
       <w:rPr/>
     </w:lvl>
@@ -242,7 +242,7 @@
       <w:lvlText w:val="–"/>
       <w:lvlJc w:val="left"/>
       <w:pPr>
-        <w:ind w:left="3588" w:hanging="360"/>
+        <w:ind w:left="360" w:hanging="360"/>
       </w:pPr>
       <w:rPr/>
     </w:lvl>
@@ -252,7 +252,7 @@
       <w:lvlText w:val="–"/>
       <w:lvlJc w:val="left"/>
       <w:pPr>
-        <w:ind w:left="4308" w:hanging="360"/>
+        <w:ind w:left="360" w:hanging="360"/>
       </w:pPr>
       <w:rPr/>
     </w:lvl>
@@ -262,7 +262,7 @@
       <w:lvlText w:val="–"/>
       <w:lvlJc w:val="left"/>
       <w:pPr>
-        <w:ind w:left="5028" w:hanging="360"/>
+        <w:ind w:left="360" w:hanging="360"/>
       </w:pPr>
       <w:rPr/>
     </w:lvl>
@@ -272,7 +272,7 @@
       <w:lvlText w:val="–"/>
       <w:lvlJc w:val="left"/>
       <w:pPr>
-        <w:ind w:left="5748" w:hanging="360"/>
+        <w:ind w:left="360" w:hanging="360"/>
       </w:pPr>
       <w:rPr/>
     </w:lvl>
@@ -282,7 +282,7 @@
       <w:lvlText w:val="–"/>
       <w:lvlJc w:val="left"/>
       <w:pPr>
-        <w:ind w:left="6468" w:hanging="360"/>
+        <w:ind w:left="360" w:hanging="360"/>
       </w:pPr>
       <w:rPr/>
     </w:lvl>
@@ -292,7 +292,7 @@
       <w:lvlText w:val="–"/>
       <w:lvlJc w:val="left"/>
       <w:pPr>
-        <w:ind w:left="7188" w:hanging="360"/>
+        <w:ind w:left="360" w:hanging="360"/>
       </w:pPr>
       <w:rPr/>
     </w:lvl>
@@ -310,7 +310,7 @@
         <w:tabs>
           <w:tab w:val="num" w:pos="720"/>
         </w:tabs>
-        <w:ind w:left="720" w:hanging="360"/>
+        <w:ind w:left="360" w:hanging="360"/>
       </w:pPr>
       <w:rPr>
         <w:sz w:val="20"/>
@@ -325,7 +325,7 @@
         <w:tabs>
           <w:tab w:val="num" w:pos="1440"/>
         </w:tabs>
-        <w:ind w:left="1440" w:hanging="360"/>
+        <w:ind w:left="360" w:hanging="360"/>
       </w:pPr>
       <w:rPr>
         <w:sz w:val="20"/>
@@ -340,7 +340,7 @@
         <w:tabs>
           <w:tab w:val="num" w:pos="2160"/>
         </w:tabs>
-        <w:ind w:left="2160" w:hanging="360"/>
+        <w:ind w:left="360" w:hanging="360"/>
       </w:pPr>
       <w:rPr>
         <w:sz w:val="20"/>
@@ -355,7 +355,7 @@
         <w:tabs>
           <w:tab w:val="num" w:pos="2880"/>
         </w:tabs>
-        <w:ind w:left="2880" w:hanging="360"/>
+        <w:ind w:left="360" w:hanging="360"/>
       </w:pPr>
       <w:rPr>
         <w:sz w:val="20"/>
@@ -370,7 +370,7 @@
         <w:tabs>
           <w:tab w:val="num" w:pos="3600"/>
         </w:tabs>
-        <w:ind w:left="3600" w:hanging="360"/>
+        <w:ind w:left="360" w:hanging="360"/>
       </w:pPr>
       <w:rPr>
         <w:sz w:val="20"/>
@@ -385,7 +385,7 @@
         <w:tabs>
           <w:tab w:val="num" w:pos="4320"/>
         </w:tabs>
-        <w:ind w:left="4320" w:hanging="360"/>
+        <w:ind w:left="360" w:hanging="360"/>
       </w:pPr>
       <w:rPr>
         <w:sz w:val="20"/>
@@ -400,7 +400,7 @@
         <w:tabs>
           <w:tab w:val="num" w:pos="5040"/>
         </w:tabs>
-        <w:ind w:left="5040" w:hanging="360"/>
+        <w:ind w:left="360" w:hanging="360"/>
       </w:pPr>
       <w:rPr>
         <w:sz w:val="20"/>
@@ -415,7 +415,7 @@
         <w:tabs>
           <w:tab w:val="num" w:pos="5760"/>
         </w:tabs>
-        <w:ind w:left="5760" w:hanging="360"/>
+        <w:ind w:left="360" w:hanging="360"/>
       </w:pPr>
       <w:rPr>
         <w:sz w:val="20"/>
@@ -430,7 +430,7 @@
         <w:tabs>
           <w:tab w:val="num" w:pos="6480"/>
         </w:tabs>
-        <w:ind w:left="6480" w:hanging="360"/>
+        <w:ind w:left="360" w:hanging="360"/>
       </w:pPr>
       <w:rPr>
         <w:sz w:val="20"/>
@@ -448,7 +448,7 @@
       <w:lvlText w:val="–"/>
       <w:lvlJc w:val="left"/>
       <w:pPr>
-        <w:ind w:left="1428" w:hanging="360"/>
+        <w:ind w:left="360" w:hanging="360"/>
       </w:pPr>
       <w:rPr/>
     </w:lvl>
@@ -458,7 +458,7 @@
       <w:lvlText w:val="–"/>
       <w:lvlJc w:val="left"/>
       <w:pPr>
-        <w:ind w:left="2148" w:hanging="360"/>
+        <w:ind w:left="360" w:hanging="360"/>
       </w:pPr>
       <w:rPr/>
     </w:lvl>
@@ -468,7 +468,7 @@
       <w:lvlText w:val="–"/>
       <w:lvlJc w:val="left"/>
       <w:pPr>
-        <w:ind w:left="2868" w:hanging="360"/>
+        <w:ind w:left="360" w:hanging="360"/>
       </w:pPr>
       <w:rPr/>
     </w:lvl>
@@ -478,7 +478,7 @@
       <w:lvlText w:val="–"/>
       <w:lvlJc w:val="left"/>
       <w:pPr>
-        <w:ind w:left="3588" w:hanging="360"/>
+        <w:ind w:left="360" w:hanging="360"/>
       </w:pPr>
       <w:rPr/>
     </w:lvl>
@@ -488,7 +488,7 @@
       <w:lvlText w:val="–"/>
       <w:lvlJc w:val="left"/>
       <w:pPr>
-        <w:ind w:left="4308" w:hanging="360"/>
+        <w:ind w:left="360" w:hanging="360"/>
       </w:pPr>
       <w:rPr/>
     </w:lvl>
@@ -498,7 +498,7 @@
       <w:lvlText w:val="–"/>
       <w:lvlJc w:val="left"/>
       <w:pPr>
-        <w:ind w:left="5028" w:hanging="360"/>
+        <w:ind w:left="360" w:hanging="360"/>
       </w:pPr>
       <w:rPr/>
     </w:lvl>
@@ -508,7 +508,7 @@
       <w:lvlText w:val="–"/>
       <w:lvlJc w:val="left"/>
       <w:pPr>
-        <w:ind w:left="5748" w:hanging="360"/>
+        <w:ind w:left="360" w:hanging="360"/>
       </w:pPr>
       <w:rPr/>
     </w:lvl>
@@ -518,7 +518,7 @@
       <w:lvlText w:val="–"/>
       <w:lvlJc w:val="left"/>
       <w:pPr>
-        <w:ind w:left="6468" w:hanging="360"/>
+        <w:ind w:left="360" w:hanging="360"/>
       </w:pPr>
       <w:rPr/>
     </w:lvl>
@@ -528,7 +528,7 @@
       <w:lvlText w:val="–"/>
       <w:lvlJc w:val="left"/>
       <w:pPr>
-        <w:ind w:left="7188" w:hanging="360"/>
+        <w:ind w:left="360" w:hanging="360"/>
       </w:pPr>
       <w:rPr/>
     </w:lvl>
@@ -543,7 +543,7 @@
       <w:lvlText w:val="–"/>
       <w:lvlJc w:val="left"/>
       <w:pPr>
-        <w:ind w:left="1428" w:hanging="360"/>
+        <w:ind w:left="360" w:hanging="360"/>
       </w:pPr>
       <w:rPr/>
     </w:lvl>
@@ -553,7 +553,7 @@
       <w:lvlText w:val="–"/>
       <w:lvlJc w:val="left"/>
       <w:pPr>
-        <w:ind w:left="2148" w:hanging="360"/>
+        <w:ind w:left="360" w:hanging="360"/>
       </w:pPr>
       <w:rPr/>
     </w:lvl>
@@ -563,7 +563,7 @@
       <w:lvlText w:val="–"/>
       <w:lvlJc w:val="left"/>
       <w:pPr>
-        <w:ind w:left="2868" w:hanging="360"/>
+        <w:ind w:left="360" w:hanging="360"/>
       </w:pPr>
       <w:rPr/>
     </w:lvl>
@@ -573,7 +573,7 @@
       <w:lvlText w:val="–"/>
       <w:lvlJc w:val="left"/>
       <w:pPr>
-        <w:ind w:left="3588" w:hanging="360"/>
+        <w:ind w:left="360" w:hanging="360"/>
       </w:pPr>
       <w:rPr/>
     </w:lvl>
@@ -583,7 +583,7 @@
       <w:lvlText w:val="–"/>
       <w:lvlJc w:val="left"/>
       <w:pPr>
-        <w:ind w:left="4308" w:hanging="360"/>
+        <w:ind w:left="360" w:hanging="360"/>
       </w:pPr>
       <w:rPr/>
     </w:lvl>
@@ -593,7 +593,7 @@
       <w:lvlText w:val="–"/>
       <w:lvlJc w:val="left"/>
       <w:pPr>
-        <w:ind w:left="5028" w:hanging="360"/>
+        <w:ind w:left="360" w:hanging="360"/>
       </w:pPr>
       <w:rPr/>
     </w:lvl>
@@ -603,7 +603,7 @@
       <w:lvlText w:val="–"/>
       <w:lvlJc w:val="left"/>
       <w:pPr>
-        <w:ind w:left="5748" w:hanging="360"/>
+        <w:ind w:left="360" w:hanging="360"/>
       </w:pPr>
       <w:rPr/>
     </w:lvl>
@@ -613,7 +613,7 @@
       <w:lvlText w:val="–"/>
       <w:lvlJc w:val="left"/>
       <w:pPr>
-        <w:ind w:left="6468" w:hanging="360"/>
+        <w:ind w:left="360" w:hanging="360"/>
       </w:pPr>
       <w:rPr/>
     </w:lvl>
@@ -623,7 +623,7 @@
       <w:lvlText w:val="–"/>
       <w:lvlJc w:val="left"/>
       <w:pPr>
-        <w:ind w:left="7188" w:hanging="360"/>
+        <w:ind w:left="360" w:hanging="360"/>
       </w:pPr>
       <w:rPr/>
     </w:lvl>
@@ -641,7 +641,7 @@
         <w:tabs>
           <w:tab w:val="num" w:pos="720"/>
         </w:tabs>
-        <w:ind w:left="720" w:hanging="360"/>
+        <w:ind w:left="360" w:hanging="360"/>
       </w:pPr>
       <w:rPr>
         <w:sz w:val="20"/>
@@ -656,7 +656,7 @@
         <w:tabs>
           <w:tab w:val="num" w:pos="1440"/>
         </w:tabs>
-        <w:ind w:left="1440" w:hanging="360"/>
+        <w:ind w:left="360" w:hanging="360"/>
       </w:pPr>
       <w:rPr>
         <w:sz w:val="20"/>
@@ -671,7 +671,7 @@
         <w:tabs>
           <w:tab w:val="num" w:pos="2160"/>
         </w:tabs>
-        <w:ind w:left="2160" w:hanging="360"/>
+        <w:ind w:left="360" w:hanging="360"/>
       </w:pPr>
       <w:rPr>
         <w:sz w:val="20"/>
@@ -686,7 +686,7 @@
         <w:tabs>
           <w:tab w:val="num" w:pos="2880"/>
         </w:tabs>
-        <w:ind w:left="2880" w:hanging="360"/>
+        <w:ind w:left="360" w:hanging="360"/>
       </w:pPr>
       <w:rPr>
         <w:sz w:val="20"/>
@@ -701,7 +701,7 @@
         <w:tabs>
           <w:tab w:val="num" w:pos="3600"/>
         </w:tabs>
-        <w:ind w:left="3600" w:hanging="360"/>
+        <w:ind w:left="360" w:hanging="360"/>
       </w:pPr>
       <w:rPr>
         <w:sz w:val="20"/>
@@ -716,7 +716,7 @@
         <w:tabs>
           <w:tab w:val="num" w:pos="4320"/>
         </w:tabs>
-        <w:ind w:left="4320" w:hanging="360"/>
+        <w:ind w:left="360" w:hanging="360"/>
       </w:pPr>
       <w:rPr>
         <w:sz w:val="20"/>
@@ -731,7 +731,7 @@
         <w:tabs>
           <w:tab w:val="num" w:pos="5040"/>
         </w:tabs>
-        <w:ind w:left="5040" w:hanging="360"/>
+        <w:ind w:left="360" w:hanging="360"/>
       </w:pPr>
       <w:rPr>
         <w:sz w:val="20"/>
@@ -746,7 +746,7 @@
         <w:tabs>
           <w:tab w:val="num" w:pos="5760"/>
         </w:tabs>
-        <w:ind w:left="5760" w:hanging="360"/>
+        <w:ind w:left="360" w:hanging="360"/>
       </w:pPr>
       <w:rPr>
         <w:sz w:val="20"/>
@@ -761,7 +761,7 @@
         <w:tabs>
           <w:tab w:val="num" w:pos="6480"/>
         </w:tabs>
-        <w:ind w:left="6480" w:hanging="360"/>
+        <w:ind w:left="360" w:hanging="360"/>
       </w:pPr>
       <w:rPr>
         <w:sz w:val="20"/>
@@ -1753,6 +1753,9 @@
     <w:qFormat/>
     <w:rsid w:val="00794626"/>
     <w:pPr>
+      <w:keepNext w:val="0"/>
+      <w:keepLines w:val="0"/>
+      <w:widowControl/>
       <w:spacing w:before="0" w:after="0" w:line="360" w:lineRule="auto"/>
       <w:ind w:firstLine="567"/>
       <w:jc w:val="both"/>
@@ -1781,12 +1784,12 @@
     <w:qFormat/>
     <w:rsid w:val="007F4F00"/>
     <w:pPr>
+      <w:keepNext/>
       <w:spacing w:after="240"/>
-      <w:jc w:val="left"/>
+      <w:jc w:val="center"/>
     </w:pPr>
     <w:rPr>
       <w:b/>
-      <w:sz w:val="24"/>
       <w:lang w:val="en-GB"/>
     </w:rPr>
   </w:style>
@@ -1810,12 +1813,13 @@
     <w:qFormat/>
     <w:rsid w:val="007F4F00"/>
     <w:pPr>
+      <w:keepNext/>
       <w:spacing w:before="360" w:after="360"/>
+      <w:ind w:firstLine="0"/>
       <w:jc w:val="left"/>
     </w:pPr>
     <w:rPr>
       <w:b/>
-      <w:sz w:val="24"/>
       <w:lang w:val="en-GB"/>
     </w:rPr>
   </w:style>
@@ -1863,12 +1867,13 @@
     <w:qFormat/>
     <w:rsid w:val="006F19B3"/>
     <w:pPr>
+      <w:keepNext/>
       <w:spacing w:before="360" w:after="360"/>
+      <w:ind w:firstLine="0"/>
       <w:jc w:val="left"/>
     </w:pPr>
     <w:rPr>
-      <w:b w:val="0"/>
-      <w:sz w:val="24"/>
+      <w:b/>
     </w:rPr>
   </w:style>
   <w:style w:type="character" w:customStyle="1" w:styleId="subchaptertitleslevel3Char">

</xml_diff>

<commit_message>
resolved removing images/equations with clean_paragraph
</commit_message>
<xml_diff>
--- a/data/output/test_modified.docx
+++ b/data/output/test_modified.docx
@@ -144,6 +144,73 @@
     </w:p>
     <w:p>
       <w:pPr>
+        <w:pStyle w:val="maintext"/>
+      </w:pPr>
+      <w:r>
+        <w:rPr>
+          <w:noProof/>
+        </w:rPr>
+        <w:drawing>
+          <wp:inline distT="0" distB="0" distL="0" distR="0" wp14:anchorId="1EA2E0C3" wp14:editId="2F205466">
+            <wp:extent cx="5753100" cy="3063240"/>
+            <wp:effectExtent l="0" t="0" r="0" b="3810"/>
+            <wp:docPr id="1781228268" name="Picture 2" descr="A graph of a supply line&#10;&#10;AI-generated content may be incorrect."/>
+            <wp:cNvGraphicFramePr>
+              <a:graphicFrameLocks xmlns:a="http://schemas.openxmlformats.org/drawingml/2006/main" noChangeAspect="1"/>
+            </wp:cNvGraphicFramePr>
+            <a:graphic xmlns:a="http://schemas.openxmlformats.org/drawingml/2006/main">
+              <a:graphicData uri="http://schemas.openxmlformats.org/drawingml/2006/picture">
+                <pic:pic xmlns:pic="http://schemas.openxmlformats.org/drawingml/2006/picture">
+                  <pic:nvPicPr>
+                    <pic:cNvPr id="1781228268" name="Picture 2" descr="A graph of a supply line&#10;&#10;AI-generated content may be incorrect."/>
+                    <pic:cNvPicPr>
+                      <a:picLocks noChangeAspect="1" noChangeArrowheads="1"/>
+                    </pic:cNvPicPr>
+                  </pic:nvPicPr>
+                  <pic:blipFill>
+                    <a:blip r:embed="rId5">
+                      <a:extLst>
+                        <a:ext uri="{BEBA8EAE-BF5A-486C-A8C5-ECC9F3942E4B}">
+                          <a14:imgProps xmlns:a14="http://schemas.microsoft.com/office/drawing/2010/main">
+                            <a14:imgLayer r:embed="rId6">
+                              <a14:imgEffect>
+                                <a14:saturation sat="0"/>
+                              </a14:imgEffect>
+                            </a14:imgLayer>
+                          </a14:imgProps>
+                        </a:ext>
+                        <a:ext uri="{28A0092B-C50C-407E-A947-70E740481C1C}">
+                          <a14:useLocalDpi xmlns:a14="http://schemas.microsoft.com/office/drawing/2010/main" val="0"/>
+                        </a:ext>
+                      </a:extLst>
+                    </a:blip>
+                    <a:srcRect/>
+                    <a:stretch>
+                      <a:fillRect/>
+                    </a:stretch>
+                  </pic:blipFill>
+                  <pic:spPr bwMode="auto">
+                    <a:xfrm>
+                      <a:off x="0" y="0"/>
+                      <a:ext cx="5753100" cy="3063240"/>
+                    </a:xfrm>
+                    <a:prstGeom prst="rect">
+                      <a:avLst/>
+                    </a:prstGeom>
+                    <a:noFill/>
+                    <a:ln>
+                      <a:noFill/>
+                    </a:ln>
+                  </pic:spPr>
+                </pic:pic>
+              </a:graphicData>
+            </a:graphic>
+          </wp:inline>
+        </w:drawing>
+      </w:r>
+    </w:p>
+    <w:p>
+      <w:pPr>
         <w:pStyle w:val="sourcetext"/>
       </w:pPr>
       <w:r>
@@ -332,6 +399,65 @@
     </w:p>
     <w:p>
       <w:pPr>
+        <w:pStyle w:val="maintext"/>
+        <w:jc w:val="center"/>
+      </w:pPr>
+      <w:r>
+        <w:rPr>
+          <w:noProof/>
+        </w:rPr>
+        <w:drawing>
+          <wp:inline distT="0" distB="0" distL="0" distR="0" wp14:anchorId="1FABF074" wp14:editId="06529045">
+            <wp:extent cx="3741420" cy="2860504"/>
+            <wp:effectExtent l="0" t="0" r="0" b="0"/>
+            <wp:docPr id="1130182559" name="Obraz 3" descr="A diagram of brand awareness&#10;&#10;AI-generated content may be incorrect."/>
+            <wp:cNvGraphicFramePr>
+              <a:graphicFrameLocks xmlns:a="http://schemas.openxmlformats.org/drawingml/2006/main" noChangeAspect="1"/>
+            </wp:cNvGraphicFramePr>
+            <a:graphic xmlns:a="http://schemas.openxmlformats.org/drawingml/2006/main">
+              <a:graphicData uri="http://schemas.openxmlformats.org/drawingml/2006/picture">
+                <pic:pic xmlns:pic="http://schemas.openxmlformats.org/drawingml/2006/picture">
+                  <pic:nvPicPr>
+                    <pic:cNvPr id="1130182559" name="Obraz 3" descr="A diagram of brand awareness&#10;&#10;AI-generated content may be incorrect."/>
+                    <pic:cNvPicPr>
+                      <a:picLocks noChangeAspect="1" noChangeArrowheads="1"/>
+                    </pic:cNvPicPr>
+                  </pic:nvPicPr>
+                  <pic:blipFill>
+                    <a:blip r:embed="rId7" cstate="print">
+                      <a:extLst>
+                        <a:ext uri="{28A0092B-C50C-407E-A947-70E740481C1C}">
+                          <a14:useLocalDpi xmlns:a14="http://schemas.microsoft.com/office/drawing/2010/main" val="0"/>
+                        </a:ext>
+                      </a:extLst>
+                    </a:blip>
+                    <a:srcRect/>
+                    <a:stretch>
+                      <a:fillRect/>
+                    </a:stretch>
+                  </pic:blipFill>
+                  <pic:spPr bwMode="auto">
+                    <a:xfrm>
+                      <a:off x="0" y="0"/>
+                      <a:ext cx="3749295" cy="2866525"/>
+                    </a:xfrm>
+                    <a:prstGeom prst="rect">
+                      <a:avLst/>
+                    </a:prstGeom>
+                    <a:noFill/>
+                    <a:ln>
+                      <a:noFill/>
+                    </a:ln>
+                  </pic:spPr>
+                </pic:pic>
+              </a:graphicData>
+            </a:graphic>
+          </wp:inline>
+        </w:drawing>
+      </w:r>
+    </w:p>
+    <w:p>
+      <w:pPr>
         <w:pStyle w:val="sourcetext"/>
       </w:pPr>
       <w:r>
@@ -485,6 +611,51 @@
       </w:pPr>
       <w:r>
         <w:t>Figure 1.3 Willingness to pay measure methods based on revealed or stated preference</w:t>
+      </w:r>
+    </w:p>
+    <w:p>
+      <w:pPr>
+        <w:pStyle w:val="maintext"/>
+      </w:pPr>
+      <w:r>
+        <w:rPr>
+          <w:noProof/>
+        </w:rPr>
+        <w:drawing>
+          <wp:inline distT="0" distB="0" distL="0" distR="0" wp14:anchorId="4CF79232" wp14:editId="50B068AC">
+            <wp:extent cx="5760720" cy="2242185"/>
+            <wp:effectExtent l="0" t="0" r="0" b="5715"/>
+            <wp:docPr id="544891380" name="Obraz 1" descr="Obraz zawierający diagram, linia, Plan, Rysunek techniczny&#10;&#10;Opis wygenerowany automatycznie"/>
+            <wp:cNvGraphicFramePr>
+              <a:graphicFrameLocks xmlns:a="http://schemas.openxmlformats.org/drawingml/2006/main" noChangeAspect="1"/>
+            </wp:cNvGraphicFramePr>
+            <a:graphic xmlns:a="http://schemas.openxmlformats.org/drawingml/2006/main">
+              <a:graphicData uri="http://schemas.openxmlformats.org/drawingml/2006/picture">
+                <pic:pic xmlns:pic="http://schemas.openxmlformats.org/drawingml/2006/picture">
+                  <pic:nvPicPr>
+                    <pic:cNvPr id="544891380" name="Obraz 1" descr="Obraz zawierający diagram, linia, Plan, Rysunek techniczny&#10;&#10;Opis wygenerowany automatycznie"/>
+                    <pic:cNvPicPr/>
+                  </pic:nvPicPr>
+                  <pic:blipFill>
+                    <a:blip r:embed="rId8"/>
+                    <a:stretch>
+                      <a:fillRect/>
+                    </a:stretch>
+                  </pic:blipFill>
+                  <pic:spPr>
+                    <a:xfrm>
+                      <a:off x="0" y="0"/>
+                      <a:ext cx="5760720" cy="2242185"/>
+                    </a:xfrm>
+                    <a:prstGeom prst="rect">
+                      <a:avLst/>
+                    </a:prstGeom>
+                  </pic:spPr>
+                </pic:pic>
+              </a:graphicData>
+            </a:graphic>
+          </wp:inline>
+        </w:drawing>
       </w:r>
     </w:p>
     <w:p>

</xml_diff>

<commit_message>
added list termination characters
</commit_message>
<xml_diff>
--- a/data/output/test_modified.docx
+++ b/data/output/test_modified.docx
@@ -929,7 +929,7 @@
         </w:numPr>
       </w:pPr>
       <w:r>
-        <w:t>“Above which price would you not buy a product because you cannot afford it or do not think it is worth the money?”</w:t>
+        <w:t>“Above which price would you not buy a product because you cannot afford it or do not think it is worth the money?”;</w:t>
       </w:r>
     </w:p>
     <w:p>
@@ -941,7 +941,7 @@
         </w:numPr>
       </w:pPr>
       <w:r>
-        <w:t>“Below which price would you not buy the product because you would suspect its quality?”</w:t>
+        <w:t>“Below which price would you not buy the product because you would suspect its quality?”.</w:t>
       </w:r>
     </w:p>
     <w:p>
@@ -969,7 +969,7 @@
         </w:numPr>
       </w:pPr>
       <w:r>
-        <w:t>“At what price would you consider this product so expensive that you would not consider buying it?”</w:t>
+        <w:t>“At what price would you consider this product so expensive that you would not consider buying it?”;</w:t>
       </w:r>
     </w:p>
     <w:p>
@@ -981,7 +981,7 @@
         </w:numPr>
       </w:pPr>
       <w:r>
-        <w:t>“At what price would you consider this product so inexpensive that you would doubt its quality?”</w:t>
+        <w:t>“At what price would you consider this product so inexpensive that you would doubt its quality?”;</w:t>
       </w:r>
     </w:p>
     <w:p>
@@ -993,7 +993,7 @@
         </w:numPr>
       </w:pPr>
       <w:r>
-        <w:t>“At what price would you consider the product to be becoming expensive, though not entirely out of question?”</w:t>
+        <w:t>“At what price would you consider the product to be becoming expensive, though not entirely out of question?”;</w:t>
       </w:r>
     </w:p>
     <w:p>
@@ -1005,7 +1005,7 @@
         </w:numPr>
       </w:pPr>
       <w:r>
-        <w:t>“At what price would you consider the product a bargain – a great buy for the money?”</w:t>
+        <w:t>“At what price would you consider the product a bargain – a great buy for the money?”;</w:t>
       </w:r>
     </w:p>
     <w:p>
@@ -1017,7 +1017,7 @@
         </w:numPr>
       </w:pPr>
       <w:r>
-        <w:t>“What would you expect the market price to be without any discounts?”</w:t>
+        <w:t>“What would you expect the market price to be without any discounts?”.</w:t>
       </w:r>
     </w:p>
     <w:p>

</xml_diff>

<commit_message>
added footer/header and adjusted argument passing
</commit_message>
<xml_diff>
--- a/data/output/test_modified.docx
+++ b/data/output/test_modified.docx
@@ -929,7 +929,7 @@
         </w:numPr>
       </w:pPr>
       <w:r>
-        <w:t>“Above which price would you not buy a product because you cannot afford it or do not think it is worth the money?”</w:t>
+        <w:t>“Above which price would you not buy a product because you cannot afford it or do not think it is worth the money?”'</w:t>
       </w:r>
     </w:p>
     <w:p>
@@ -969,7 +969,7 @@
         </w:numPr>
       </w:pPr>
       <w:r>
-        <w:t>“At what price would you consider this product so expensive that you would not consider buying it?”</w:t>
+        <w:t>“At what price would you consider this product so expensive that you would not consider buying it?”'</w:t>
       </w:r>
     </w:p>
     <w:p>
@@ -981,7 +981,7 @@
         </w:numPr>
       </w:pPr>
       <w:r>
-        <w:t>“At what price would you consider this product so inexpensive that you would doubt its quality?”</w:t>
+        <w:t>“At what price would you consider this product so inexpensive that you would doubt its quality?”'</w:t>
       </w:r>
     </w:p>
     <w:p>
@@ -993,7 +993,7 @@
         </w:numPr>
       </w:pPr>
       <w:r>
-        <w:t>“At what price would you consider the product to be becoming expensive, though not entirely out of question?”</w:t>
+        <w:t>“At what price would you consider the product to be becoming expensive, though not entirely out of question?”'</w:t>
       </w:r>
     </w:p>
     <w:p>
@@ -1005,7 +1005,7 @@
         </w:numPr>
       </w:pPr>
       <w:r>
-        <w:t>“At what price would you consider the product a bargain – a great buy for the money?”</w:t>
+        <w:t>“At what price would you consider the product a bargain – a great buy for the money?”'</w:t>
       </w:r>
     </w:p>
     <w:p>
@@ -1369,6 +1369,8 @@
       </w:r>
     </w:p>
     <w:sectPr>
+      <w:headerReference w:type="default" r:id="rId11"/>
+      <w:footerReference w:type="default" r:id="rId12"/>
       <w:pgSz w:w="11906" w:h="16838"/>
       <w:pgMar w:top="1417" w:right="1417" w:bottom="1417" w:left="1417" w:header="708" w:footer="708" w:gutter="0"/>
       <w:cols w:space="708"/>
@@ -1376,6 +1378,31 @@
     </w:sectPr>
   </w:body>
 </w:document>
+</file>
+
+<file path=word/footer1.xml><?xml version="1.0" encoding="utf-8"?>
+<w:ftr xmlns:m="http://schemas.openxmlformats.org/officeDocument/2006/math" xmlns:mc="http://schemas.openxmlformats.org/markup-compatibility/2006" xmlns:mo="http://schemas.microsoft.com/office/mac/office/2008/main" xmlns:mv="urn:schemas-microsoft-com:mac:vml" xmlns:o="urn:schemas-microsoft-com:office:office" xmlns:r="http://schemas.openxmlformats.org/officeDocument/2006/relationships" xmlns:v="urn:schemas-microsoft-com:vml" xmlns:w10="urn:schemas-microsoft-com:office:word" xmlns:w14="http://schemas.microsoft.com/office/word/2010/wordml" xmlns:w="http://schemas.openxmlformats.org/wordprocessingml/2006/main" xmlns:wne="http://schemas.microsoft.com/office/word/2006/wordml" xmlns:wp14="http://schemas.microsoft.com/office/word/2010/wordprocessingDrawing" xmlns:wp="http://schemas.openxmlformats.org/drawingml/2006/wordprocessingDrawing" xmlns:wpc="http://schemas.microsoft.com/office/word/2010/wordprocessingCanvas" xmlns:wpg="http://schemas.microsoft.com/office/word/2010/wordprocessingGroup" xmlns:wpi="http://schemas.microsoft.com/office/word/2010/wordprocessingInk" xmlns:wps="http://schemas.microsoft.com/office/word/2010/wordprocessingShape" mc:Ignorable="w14 wp14">
+  <w:p>
+    <w:pPr>
+      <w:jc w:val="center"/>
+    </w:pPr>
+    <w:r>
+      <w:rPr>
+        <w:rFonts w:ascii="Times New Roman" w:hAnsi="Times New Roman"/>
+        <w:b w:val="0"/>
+        <w:i w:val="0"/>
+        <w:sz w:val="20"/>
+      </w:rPr>
+      <w:fldSimple w:instr="PAGE"/>
+      <w:t xml:space="preserve"> of </w:t>
+      <w:fldSimple w:instr="NUMPAGES"/>
+    </w:r>
+  </w:p>
+</w:ftr>
+</file>
+
+<file path=word/header1.xml><?xml version="1.0" encoding="utf-8"?>
+<w:hdr xmlns:m="http://schemas.openxmlformats.org/officeDocument/2006/math" xmlns:mc="http://schemas.openxmlformats.org/markup-compatibility/2006" xmlns:mo="http://schemas.microsoft.com/office/mac/office/2008/main" xmlns:mv="urn:schemas-microsoft-com:mac:vml" xmlns:o="urn:schemas-microsoft-com:office:office" xmlns:r="http://schemas.openxmlformats.org/officeDocument/2006/relationships" xmlns:v="urn:schemas-microsoft-com:vml" xmlns:w10="urn:schemas-microsoft-com:office:word" xmlns:w14="http://schemas.microsoft.com/office/word/2010/wordml" xmlns:w="http://schemas.openxmlformats.org/wordprocessingml/2006/main" xmlns:wne="http://schemas.microsoft.com/office/word/2006/wordml" xmlns:wp14="http://schemas.microsoft.com/office/word/2010/wordprocessingDrawing" xmlns:wp="http://schemas.openxmlformats.org/drawingml/2006/wordprocessingDrawing" xmlns:wpc="http://schemas.microsoft.com/office/word/2010/wordprocessingCanvas" xmlns:wpg="http://schemas.microsoft.com/office/word/2010/wordprocessingGroup" xmlns:wpi="http://schemas.microsoft.com/office/word/2010/wordprocessingInk" xmlns:wps="http://schemas.microsoft.com/office/word/2010/wordprocessingShape" mc:Ignorable="w14 wp14"/>
 </file>
 
 <file path=word/numbering.xml><?xml version="1.0" encoding="utf-8"?>

</xml_diff>

<commit_message>
main import from one file
</commit_message>
<xml_diff>
--- a/data/output/test_modified.docx
+++ b/data/output/test_modified.docx
@@ -8,7 +8,7 @@
         <w:pageBreakBefore/>
       </w:pPr>
       <w:r>
-        <w:t>INTRODUCTION CHAPTER I</w:t>
+        <w:t>INTRODUCTION I CHAPTER</w:t>
       </w:r>
     </w:p>
     <w:p>
@@ -72,7 +72,7 @@
         <w:pageBreakBefore/>
       </w:pPr>
       <w:r>
-        <w:t xml:space="preserve"> CHAPTER II</w:t>
+        <w:t xml:space="preserve"> II CHAPTER</w:t>
       </w:r>
     </w:p>
     <w:p>
@@ -1316,7 +1316,7 @@
         <w:pageBreakBefore/>
       </w:pPr>
       <w:r>
-        <w:t xml:space="preserve"> CHAPTER III</w:t>
+        <w:t xml:space="preserve"> III CHAPTER</w:t>
       </w:r>
     </w:p>
     <w:p>

</xml_diff>

<commit_message>
renamed main functions to apply
</commit_message>
<xml_diff>
--- a/data/output/test_modified.docx
+++ b/data/output/test_modified.docx
@@ -8,7 +8,7 @@
         <w:pageBreakBefore/>
       </w:pPr>
       <w:r>
-        <w:t>INTRODUCTION I CHAPTER</w:t>
+        <w:t>INTRODUCTION CHAPTER I</w:t>
       </w:r>
     </w:p>
     <w:p>
@@ -72,7 +72,7 @@
         <w:pageBreakBefore/>
       </w:pPr>
       <w:r>
-        <w:t xml:space="preserve"> II CHAPTER</w:t>
+        <w:t xml:space="preserve"> CHAPTER II</w:t>
       </w:r>
     </w:p>
     <w:p>
@@ -1316,7 +1316,7 @@
         <w:pageBreakBefore/>
       </w:pPr>
       <w:r>
-        <w:t xml:space="preserve"> III CHAPTER</w:t>
+        <w:t xml:space="preserve"> CHAPTER III</w:t>
       </w:r>
     </w:p>
     <w:p>

</xml_diff>

<commit_message>
refactors of conf and utils
</commit_message>
<xml_diff>
--- a/data/output/test_modified.docx
+++ b/data/output/test_modified.docx
@@ -1466,7 +1466,7 @@
     <w:lvl w:ilvl="0" w:tplc="04150001">
       <w:start w:val="1"/>
       <w:numFmt w:val="bullet"/>
-      <w:lvlText w:val="▪"/>
+      <w:lvlText w:val="–"/>
       <w:lvlJc w:val="left"/>
       <w:pPr>
         <w:ind w:left="360" w:hanging="360"/>
@@ -1476,7 +1476,7 @@
     <w:lvl w:ilvl="1" w:tplc="04150003" w:tentative="1">
       <w:start w:val="1"/>
       <w:numFmt w:val="bullet"/>
-      <w:lvlText w:val="▪"/>
+      <w:lvlText w:val="–"/>
       <w:lvlJc w:val="left"/>
       <w:pPr>
         <w:ind w:left="720" w:hanging="360"/>
@@ -1486,7 +1486,7 @@
     <w:lvl w:ilvl="2" w:tplc="04150005" w:tentative="1">
       <w:start w:val="1"/>
       <w:numFmt w:val="bullet"/>
-      <w:lvlText w:val="▪"/>
+      <w:lvlText w:val="–"/>
       <w:lvlJc w:val="left"/>
       <w:pPr>
         <w:ind w:left="1080" w:hanging="360"/>
@@ -1496,7 +1496,7 @@
     <w:lvl w:ilvl="3" w:tplc="04150001" w:tentative="1">
       <w:start w:val="1"/>
       <w:numFmt w:val="bullet"/>
-      <w:lvlText w:val="▪"/>
+      <w:lvlText w:val="–"/>
       <w:lvlJc w:val="left"/>
       <w:pPr>
         <w:ind w:left="1440" w:hanging="360"/>
@@ -1506,7 +1506,7 @@
     <w:lvl w:ilvl="4" w:tplc="04150003" w:tentative="1">
       <w:start w:val="1"/>
       <w:numFmt w:val="bullet"/>
-      <w:lvlText w:val="▪"/>
+      <w:lvlText w:val="–"/>
       <w:lvlJc w:val="left"/>
       <w:pPr>
         <w:ind w:left="1800" w:hanging="360"/>
@@ -1516,7 +1516,7 @@
     <w:lvl w:ilvl="5" w:tplc="04150005" w:tentative="1">
       <w:start w:val="1"/>
       <w:numFmt w:val="bullet"/>
-      <w:lvlText w:val="▪"/>
+      <w:lvlText w:val="–"/>
       <w:lvlJc w:val="left"/>
       <w:pPr>
         <w:ind w:left="2160" w:hanging="360"/>
@@ -1526,7 +1526,7 @@
     <w:lvl w:ilvl="6" w:tplc="04150001" w:tentative="1">
       <w:start w:val="1"/>
       <w:numFmt w:val="bullet"/>
-      <w:lvlText w:val="▪"/>
+      <w:lvlText w:val="–"/>
       <w:lvlJc w:val="left"/>
       <w:pPr>
         <w:ind w:left="2520" w:hanging="360"/>
@@ -1536,7 +1536,7 @@
     <w:lvl w:ilvl="7" w:tplc="04150003" w:tentative="1">
       <w:start w:val="1"/>
       <w:numFmt w:val="bullet"/>
-      <w:lvlText w:val="▪"/>
+      <w:lvlText w:val="–"/>
       <w:lvlJc w:val="left"/>
       <w:pPr>
         <w:ind w:left="2880" w:hanging="360"/>
@@ -1546,7 +1546,7 @@
     <w:lvl w:ilvl="8" w:tplc="04150005" w:tentative="1">
       <w:start w:val="1"/>
       <w:numFmt w:val="bullet"/>
-      <w:lvlText w:val="▪"/>
+      <w:lvlText w:val="–"/>
       <w:lvlJc w:val="left"/>
       <w:pPr>
         <w:ind w:left="3240" w:hanging="360"/>
@@ -1561,7 +1561,7 @@
     <w:lvl w:ilvl="0">
       <w:start w:val="1"/>
       <w:numFmt w:val="bullet"/>
-      <w:lvlText w:val="▪"/>
+      <w:lvlText w:val="–"/>
       <w:lvlJc w:val="left"/>
       <w:pPr>
         <w:tabs>
@@ -1576,7 +1576,7 @@
     <w:lvl w:ilvl="1" w:tentative="1">
       <w:start w:val="1"/>
       <w:numFmt w:val="bullet"/>
-      <w:lvlText w:val="▪"/>
+      <w:lvlText w:val="–"/>
       <w:lvlJc w:val="left"/>
       <w:pPr>
         <w:tabs>
@@ -1591,7 +1591,7 @@
     <w:lvl w:ilvl="2" w:tentative="1">
       <w:start w:val="1"/>
       <w:numFmt w:val="bullet"/>
-      <w:lvlText w:val="▪"/>
+      <w:lvlText w:val="–"/>
       <w:lvlJc w:val="left"/>
       <w:pPr>
         <w:tabs>
@@ -1606,7 +1606,7 @@
     <w:lvl w:ilvl="3" w:tentative="1">
       <w:start w:val="1"/>
       <w:numFmt w:val="bullet"/>
-      <w:lvlText w:val="▪"/>
+      <w:lvlText w:val="–"/>
       <w:lvlJc w:val="left"/>
       <w:pPr>
         <w:tabs>
@@ -1621,7 +1621,7 @@
     <w:lvl w:ilvl="4" w:tentative="1">
       <w:start w:val="1"/>
       <w:numFmt w:val="bullet"/>
-      <w:lvlText w:val="▪"/>
+      <w:lvlText w:val="–"/>
       <w:lvlJc w:val="left"/>
       <w:pPr>
         <w:tabs>
@@ -1636,7 +1636,7 @@
     <w:lvl w:ilvl="5" w:tentative="1">
       <w:start w:val="1"/>
       <w:numFmt w:val="bullet"/>
-      <w:lvlText w:val="▪"/>
+      <w:lvlText w:val="–"/>
       <w:lvlJc w:val="left"/>
       <w:pPr>
         <w:tabs>
@@ -1651,7 +1651,7 @@
     <w:lvl w:ilvl="6" w:tentative="1">
       <w:start w:val="1"/>
       <w:numFmt w:val="bullet"/>
-      <w:lvlText w:val="▪"/>
+      <w:lvlText w:val="–"/>
       <w:lvlJc w:val="left"/>
       <w:pPr>
         <w:tabs>
@@ -1666,7 +1666,7 @@
     <w:lvl w:ilvl="7" w:tentative="1">
       <w:start w:val="1"/>
       <w:numFmt w:val="bullet"/>
-      <w:lvlText w:val="▪"/>
+      <w:lvlText w:val="–"/>
       <w:lvlJc w:val="left"/>
       <w:pPr>
         <w:tabs>
@@ -1681,7 +1681,7 @@
     <w:lvl w:ilvl="8" w:tentative="1">
       <w:start w:val="1"/>
       <w:numFmt w:val="bullet"/>
-      <w:lvlText w:val="▪"/>
+      <w:lvlText w:val="–"/>
       <w:lvlJc w:val="left"/>
       <w:pPr>
         <w:tabs>
@@ -1701,7 +1701,7 @@
     <w:lvl w:ilvl="0">
       <w:start w:val="1"/>
       <w:numFmt w:val="bullet"/>
-      <w:lvlText w:val="▪"/>
+      <w:lvlText w:val="–"/>
       <w:lvlJc w:val="left"/>
       <w:pPr>
         <w:tabs>
@@ -1716,7 +1716,7 @@
     <w:lvl w:ilvl="1" w:tentative="1">
       <w:start w:val="1"/>
       <w:numFmt w:val="bullet"/>
-      <w:lvlText w:val="▪"/>
+      <w:lvlText w:val="–"/>
       <w:lvlJc w:val="left"/>
       <w:pPr>
         <w:tabs>
@@ -1731,7 +1731,7 @@
     <w:lvl w:ilvl="2" w:tentative="1">
       <w:start w:val="1"/>
       <w:numFmt w:val="bullet"/>
-      <w:lvlText w:val="▪"/>
+      <w:lvlText w:val="–"/>
       <w:lvlJc w:val="left"/>
       <w:pPr>
         <w:tabs>
@@ -1746,7 +1746,7 @@
     <w:lvl w:ilvl="3" w:tentative="1">
       <w:start w:val="1"/>
       <w:numFmt w:val="bullet"/>
-      <w:lvlText w:val="▪"/>
+      <w:lvlText w:val="–"/>
       <w:lvlJc w:val="left"/>
       <w:pPr>
         <w:tabs>
@@ -1761,7 +1761,7 @@
     <w:lvl w:ilvl="4" w:tentative="1">
       <w:start w:val="1"/>
       <w:numFmt w:val="bullet"/>
-      <w:lvlText w:val="▪"/>
+      <w:lvlText w:val="–"/>
       <w:lvlJc w:val="left"/>
       <w:pPr>
         <w:tabs>
@@ -1776,7 +1776,7 @@
     <w:lvl w:ilvl="5" w:tentative="1">
       <w:start w:val="1"/>
       <w:numFmt w:val="bullet"/>
-      <w:lvlText w:val="▪"/>
+      <w:lvlText w:val="–"/>
       <w:lvlJc w:val="left"/>
       <w:pPr>
         <w:tabs>
@@ -1791,7 +1791,7 @@
     <w:lvl w:ilvl="6" w:tentative="1">
       <w:start w:val="1"/>
       <w:numFmt w:val="bullet"/>
-      <w:lvlText w:val="▪"/>
+      <w:lvlText w:val="–"/>
       <w:lvlJc w:val="left"/>
       <w:pPr>
         <w:tabs>
@@ -1806,7 +1806,7 @@
     <w:lvl w:ilvl="7" w:tentative="1">
       <w:start w:val="1"/>
       <w:numFmt w:val="bullet"/>
-      <w:lvlText w:val="▪"/>
+      <w:lvlText w:val="–"/>
       <w:lvlJc w:val="left"/>
       <w:pPr>
         <w:tabs>
@@ -1821,7 +1821,7 @@
     <w:lvl w:ilvl="8" w:tentative="1">
       <w:start w:val="1"/>
       <w:numFmt w:val="bullet"/>
-      <w:lvlText w:val="▪"/>
+      <w:lvlText w:val="–"/>
       <w:lvlJc w:val="left"/>
       <w:pPr>
         <w:tabs>
@@ -1841,7 +1841,7 @@
     <w:lvl w:ilvl="0">
       <w:start w:val="1"/>
       <w:numFmt w:val="bullet"/>
-      <w:lvlText w:val="▪"/>
+      <w:lvlText w:val="–"/>
       <w:lvlJc w:val="left"/>
       <w:pPr>
         <w:tabs>
@@ -1856,7 +1856,7 @@
     <w:lvl w:ilvl="1">
       <w:start w:val="1"/>
       <w:numFmt w:val="decimal"/>
-      <w:lvlText w:val="▪"/>
+      <w:lvlText w:val="–"/>
       <w:lvlJc w:val="left"/>
       <w:pPr>
         <w:ind w:left="720" w:hanging="360"/>
@@ -1866,7 +1866,7 @@
     <w:lvl w:ilvl="2" w:tentative="1">
       <w:start w:val="1"/>
       <w:numFmt w:val="bullet"/>
-      <w:lvlText w:val="▪"/>
+      <w:lvlText w:val="–"/>
       <w:lvlJc w:val="left"/>
       <w:pPr>
         <w:tabs>
@@ -1881,7 +1881,7 @@
     <w:lvl w:ilvl="3" w:tentative="1">
       <w:start w:val="1"/>
       <w:numFmt w:val="bullet"/>
-      <w:lvlText w:val="▪"/>
+      <w:lvlText w:val="–"/>
       <w:lvlJc w:val="left"/>
       <w:pPr>
         <w:tabs>
@@ -1896,7 +1896,7 @@
     <w:lvl w:ilvl="4" w:tentative="1">
       <w:start w:val="1"/>
       <w:numFmt w:val="bullet"/>
-      <w:lvlText w:val="▪"/>
+      <w:lvlText w:val="–"/>
       <w:lvlJc w:val="left"/>
       <w:pPr>
         <w:tabs>
@@ -1911,7 +1911,7 @@
     <w:lvl w:ilvl="5" w:tentative="1">
       <w:start w:val="1"/>
       <w:numFmt w:val="bullet"/>
-      <w:lvlText w:val="▪"/>
+      <w:lvlText w:val="–"/>
       <w:lvlJc w:val="left"/>
       <w:pPr>
         <w:tabs>
@@ -1926,7 +1926,7 @@
     <w:lvl w:ilvl="6" w:tentative="1">
       <w:start w:val="1"/>
       <w:numFmt w:val="bullet"/>
-      <w:lvlText w:val="▪"/>
+      <w:lvlText w:val="–"/>
       <w:lvlJc w:val="left"/>
       <w:pPr>
         <w:tabs>
@@ -1941,7 +1941,7 @@
     <w:lvl w:ilvl="7" w:tentative="1">
       <w:start w:val="1"/>
       <w:numFmt w:val="bullet"/>
-      <w:lvlText w:val="▪"/>
+      <w:lvlText w:val="–"/>
       <w:lvlJc w:val="left"/>
       <w:pPr>
         <w:tabs>
@@ -1956,7 +1956,7 @@
     <w:lvl w:ilvl="8" w:tentative="1">
       <w:start w:val="1"/>
       <w:numFmt w:val="bullet"/>
-      <w:lvlText w:val="▪"/>
+      <w:lvlText w:val="–"/>
       <w:lvlJc w:val="left"/>
       <w:pPr>
         <w:tabs>
@@ -1977,7 +1977,7 @@
       <w:start w:val="1"/>
       <w:numFmt w:val="bullet"/>
       <w:pStyle w:val="bulletlist"/>
-      <w:lvlText w:val="▪"/>
+      <w:lvlText w:val="–"/>
       <w:lvlJc w:val="left"/>
       <w:pPr>
         <w:ind w:left="360" w:hanging="360"/>
@@ -1987,7 +1987,7 @@
     <w:lvl w:ilvl="1" w:tplc="04150003" w:tentative="1">
       <w:start w:val="1"/>
       <w:numFmt w:val="bullet"/>
-      <w:lvlText w:val="▪"/>
+      <w:lvlText w:val="–"/>
       <w:lvlJc w:val="left"/>
       <w:pPr>
         <w:ind w:left="720" w:hanging="360"/>
@@ -1997,7 +1997,7 @@
     <w:lvl w:ilvl="2" w:tplc="04150005" w:tentative="1">
       <w:start w:val="1"/>
       <w:numFmt w:val="bullet"/>
-      <w:lvlText w:val="▪"/>
+      <w:lvlText w:val="–"/>
       <w:lvlJc w:val="left"/>
       <w:pPr>
         <w:ind w:left="1080" w:hanging="360"/>
@@ -2007,7 +2007,7 @@
     <w:lvl w:ilvl="3" w:tplc="04150001" w:tentative="1">
       <w:start w:val="1"/>
       <w:numFmt w:val="bullet"/>
-      <w:lvlText w:val="▪"/>
+      <w:lvlText w:val="–"/>
       <w:lvlJc w:val="left"/>
       <w:pPr>
         <w:ind w:left="1440" w:hanging="360"/>
@@ -2017,7 +2017,7 @@
     <w:lvl w:ilvl="4" w:tplc="04150003" w:tentative="1">
       <w:start w:val="1"/>
       <w:numFmt w:val="bullet"/>
-      <w:lvlText w:val="▪"/>
+      <w:lvlText w:val="–"/>
       <w:lvlJc w:val="left"/>
       <w:pPr>
         <w:ind w:left="1800" w:hanging="360"/>
@@ -2027,7 +2027,7 @@
     <w:lvl w:ilvl="5" w:tplc="04150005" w:tentative="1">
       <w:start w:val="1"/>
       <w:numFmt w:val="bullet"/>
-      <w:lvlText w:val="▪"/>
+      <w:lvlText w:val="–"/>
       <w:lvlJc w:val="left"/>
       <w:pPr>
         <w:ind w:left="2160" w:hanging="360"/>
@@ -2037,7 +2037,7 @@
     <w:lvl w:ilvl="6" w:tplc="04150001" w:tentative="1">
       <w:start w:val="1"/>
       <w:numFmt w:val="bullet"/>
-      <w:lvlText w:val="▪"/>
+      <w:lvlText w:val="–"/>
       <w:lvlJc w:val="left"/>
       <w:pPr>
         <w:ind w:left="2520" w:hanging="360"/>
@@ -2047,7 +2047,7 @@
     <w:lvl w:ilvl="7" w:tplc="04150003" w:tentative="1">
       <w:start w:val="1"/>
       <w:numFmt w:val="bullet"/>
-      <w:lvlText w:val="▪"/>
+      <w:lvlText w:val="–"/>
       <w:lvlJc w:val="left"/>
       <w:pPr>
         <w:ind w:left="2880" w:hanging="360"/>
@@ -2057,7 +2057,7 @@
     <w:lvl w:ilvl="8" w:tplc="04150005" w:tentative="1">
       <w:start w:val="1"/>
       <w:numFmt w:val="bullet"/>
-      <w:lvlText w:val="▪"/>
+      <w:lvlText w:val="–"/>
       <w:lvlJc w:val="left"/>
       <w:pPr>
         <w:ind w:left="3240" w:hanging="360"/>
@@ -2072,7 +2072,7 @@
     <w:lvl w:ilvl="0">
       <w:start w:val="1"/>
       <w:numFmt w:val="decimal"/>
-      <w:lvlText w:val="▪"/>
+      <w:lvlText w:val="–"/>
       <w:lvlJc w:val="left"/>
       <w:pPr>
         <w:ind w:left="360" w:hanging="360"/>
@@ -2082,7 +2082,7 @@
     <w:lvl w:ilvl="1">
       <w:start w:val="1"/>
       <w:numFmt w:val="decimal"/>
-      <w:lvlText w:val="▪"/>
+      <w:lvlText w:val="–"/>
       <w:lvlJc w:val="left"/>
       <w:pPr>
         <w:ind w:left="720" w:hanging="360"/>
@@ -2092,7 +2092,7 @@
     <w:lvl w:ilvl="2">
       <w:start w:val="1"/>
       <w:numFmt w:val="decimal"/>
-      <w:lvlText w:val="▪"/>
+      <w:lvlText w:val="–"/>
       <w:lvlJc w:val="left"/>
       <w:pPr>
         <w:ind w:left="1080" w:hanging="360"/>
@@ -2102,7 +2102,7 @@
     <w:lvl w:ilvl="3">
       <w:start w:val="1"/>
       <w:numFmt w:val="decimal"/>
-      <w:lvlText w:val="▪"/>
+      <w:lvlText w:val="–"/>
       <w:lvlJc w:val="left"/>
       <w:pPr>
         <w:ind w:left="1440" w:hanging="360"/>
@@ -2112,7 +2112,7 @@
     <w:lvl w:ilvl="4">
       <w:start w:val="1"/>
       <w:numFmt w:val="decimal"/>
-      <w:lvlText w:val="▪"/>
+      <w:lvlText w:val="–"/>
       <w:lvlJc w:val="left"/>
       <w:pPr>
         <w:ind w:left="1800" w:hanging="360"/>
@@ -2122,7 +2122,7 @@
     <w:lvl w:ilvl="5">
       <w:start w:val="1"/>
       <w:numFmt w:val="decimal"/>
-      <w:lvlText w:val="▪"/>
+      <w:lvlText w:val="–"/>
       <w:lvlJc w:val="left"/>
       <w:pPr>
         <w:ind w:left="2160" w:hanging="360"/>
@@ -2132,7 +2132,7 @@
     <w:lvl w:ilvl="6">
       <w:start w:val="1"/>
       <w:numFmt w:val="decimal"/>
-      <w:lvlText w:val="▪"/>
+      <w:lvlText w:val="–"/>
       <w:lvlJc w:val="left"/>
       <w:pPr>
         <w:ind w:left="2520" w:hanging="360"/>
@@ -2142,7 +2142,7 @@
     <w:lvl w:ilvl="7">
       <w:start w:val="1"/>
       <w:numFmt w:val="decimal"/>
-      <w:lvlText w:val="▪"/>
+      <w:lvlText w:val="–"/>
       <w:lvlJc w:val="left"/>
       <w:pPr>
         <w:ind w:left="2880" w:hanging="360"/>
@@ -2152,7 +2152,7 @@
     <w:lvl w:ilvl="8">
       <w:start w:val="1"/>
       <w:numFmt w:val="decimal"/>
-      <w:lvlText w:val="▪"/>
+      <w:lvlText w:val="–"/>
       <w:lvlJc w:val="left"/>
       <w:pPr>
         <w:ind w:left="3240" w:hanging="360"/>
@@ -2167,7 +2167,7 @@
     <w:lvl w:ilvl="0" w:tplc="04150001">
       <w:start w:val="1"/>
       <w:numFmt w:val="bullet"/>
-      <w:lvlText w:val="▪"/>
+      <w:lvlText w:val="–"/>
       <w:lvlJc w:val="left"/>
       <w:pPr>
         <w:ind w:left="360" w:hanging="360"/>
@@ -2177,7 +2177,7 @@
     <w:lvl w:ilvl="1" w:tplc="04150003" w:tentative="1">
       <w:start w:val="1"/>
       <w:numFmt w:val="bullet"/>
-      <w:lvlText w:val="▪"/>
+      <w:lvlText w:val="–"/>
       <w:lvlJc w:val="left"/>
       <w:pPr>
         <w:ind w:left="720" w:hanging="360"/>
@@ -2187,7 +2187,7 @@
     <w:lvl w:ilvl="2" w:tplc="04150005" w:tentative="1">
       <w:start w:val="1"/>
       <w:numFmt w:val="bullet"/>
-      <w:lvlText w:val="▪"/>
+      <w:lvlText w:val="–"/>
       <w:lvlJc w:val="left"/>
       <w:pPr>
         <w:ind w:left="1080" w:hanging="360"/>
@@ -2197,7 +2197,7 @@
     <w:lvl w:ilvl="3" w:tplc="04150001" w:tentative="1">
       <w:start w:val="1"/>
       <w:numFmt w:val="bullet"/>
-      <w:lvlText w:val="▪"/>
+      <w:lvlText w:val="–"/>
       <w:lvlJc w:val="left"/>
       <w:pPr>
         <w:ind w:left="1440" w:hanging="360"/>
@@ -2207,7 +2207,7 @@
     <w:lvl w:ilvl="4" w:tplc="04150003" w:tentative="1">
       <w:start w:val="1"/>
       <w:numFmt w:val="bullet"/>
-      <w:lvlText w:val="▪"/>
+      <w:lvlText w:val="–"/>
       <w:lvlJc w:val="left"/>
       <w:pPr>
         <w:ind w:left="1800" w:hanging="360"/>
@@ -2217,7 +2217,7 @@
     <w:lvl w:ilvl="5" w:tplc="04150005" w:tentative="1">
       <w:start w:val="1"/>
       <w:numFmt w:val="bullet"/>
-      <w:lvlText w:val="▪"/>
+      <w:lvlText w:val="–"/>
       <w:lvlJc w:val="left"/>
       <w:pPr>
         <w:ind w:left="2160" w:hanging="360"/>
@@ -2227,7 +2227,7 @@
     <w:lvl w:ilvl="6" w:tplc="04150001" w:tentative="1">
       <w:start w:val="1"/>
       <w:numFmt w:val="bullet"/>
-      <w:lvlText w:val="▪"/>
+      <w:lvlText w:val="–"/>
       <w:lvlJc w:val="left"/>
       <w:pPr>
         <w:ind w:left="2520" w:hanging="360"/>
@@ -2237,7 +2237,7 @@
     <w:lvl w:ilvl="7" w:tplc="04150003" w:tentative="1">
       <w:start w:val="1"/>
       <w:numFmt w:val="bullet"/>
-      <w:lvlText w:val="▪"/>
+      <w:lvlText w:val="–"/>
       <w:lvlJc w:val="left"/>
       <w:pPr>
         <w:ind w:left="2880" w:hanging="360"/>
@@ -2247,7 +2247,7 @@
     <w:lvl w:ilvl="8" w:tplc="04150005" w:tentative="1">
       <w:start w:val="1"/>
       <w:numFmt w:val="bullet"/>
-      <w:lvlText w:val="▪"/>
+      <w:lvlText w:val="–"/>
       <w:lvlJc w:val="left"/>
       <w:pPr>
         <w:ind w:left="3240" w:hanging="360"/>
@@ -2262,7 +2262,7 @@
     <w:lvl w:ilvl="0" w:tplc="04150001">
       <w:start w:val="1"/>
       <w:numFmt w:val="bullet"/>
-      <w:lvlText w:val="▪"/>
+      <w:lvlText w:val="–"/>
       <w:lvlJc w:val="left"/>
       <w:pPr>
         <w:ind w:left="360" w:hanging="360"/>
@@ -2272,7 +2272,7 @@
     <w:lvl w:ilvl="1" w:tplc="04150003" w:tentative="1">
       <w:start w:val="1"/>
       <w:numFmt w:val="bullet"/>
-      <w:lvlText w:val="▪"/>
+      <w:lvlText w:val="–"/>
       <w:lvlJc w:val="left"/>
       <w:pPr>
         <w:ind w:left="720" w:hanging="360"/>
@@ -2282,7 +2282,7 @@
     <w:lvl w:ilvl="2" w:tplc="04150005" w:tentative="1">
       <w:start w:val="1"/>
       <w:numFmt w:val="bullet"/>
-      <w:lvlText w:val="▪"/>
+      <w:lvlText w:val="–"/>
       <w:lvlJc w:val="left"/>
       <w:pPr>
         <w:ind w:left="1080" w:hanging="360"/>
@@ -2292,7 +2292,7 @@
     <w:lvl w:ilvl="3" w:tplc="04150001" w:tentative="1">
       <w:start w:val="1"/>
       <w:numFmt w:val="bullet"/>
-      <w:lvlText w:val="▪"/>
+      <w:lvlText w:val="–"/>
       <w:lvlJc w:val="left"/>
       <w:pPr>
         <w:ind w:left="1440" w:hanging="360"/>
@@ -2302,7 +2302,7 @@
     <w:lvl w:ilvl="4" w:tplc="04150003" w:tentative="1">
       <w:start w:val="1"/>
       <w:numFmt w:val="bullet"/>
-      <w:lvlText w:val="▪"/>
+      <w:lvlText w:val="–"/>
       <w:lvlJc w:val="left"/>
       <w:pPr>
         <w:ind w:left="1800" w:hanging="360"/>
@@ -2312,7 +2312,7 @@
     <w:lvl w:ilvl="5" w:tplc="04150005" w:tentative="1">
       <w:start w:val="1"/>
       <w:numFmt w:val="bullet"/>
-      <w:lvlText w:val="▪"/>
+      <w:lvlText w:val="–"/>
       <w:lvlJc w:val="left"/>
       <w:pPr>
         <w:ind w:left="2160" w:hanging="360"/>
@@ -2322,7 +2322,7 @@
     <w:lvl w:ilvl="6" w:tplc="04150001" w:tentative="1">
       <w:start w:val="1"/>
       <w:numFmt w:val="bullet"/>
-      <w:lvlText w:val="▪"/>
+      <w:lvlText w:val="–"/>
       <w:lvlJc w:val="left"/>
       <w:pPr>
         <w:ind w:left="2520" w:hanging="360"/>
@@ -2332,7 +2332,7 @@
     <w:lvl w:ilvl="7" w:tplc="04150003" w:tentative="1">
       <w:start w:val="1"/>
       <w:numFmt w:val="bullet"/>
-      <w:lvlText w:val="▪"/>
+      <w:lvlText w:val="–"/>
       <w:lvlJc w:val="left"/>
       <w:pPr>
         <w:ind w:left="2880" w:hanging="360"/>
@@ -2342,7 +2342,7 @@
     <w:lvl w:ilvl="8" w:tplc="04150005" w:tentative="1">
       <w:start w:val="1"/>
       <w:numFmt w:val="bullet"/>
-      <w:lvlText w:val="▪"/>
+      <w:lvlText w:val="–"/>
       <w:lvlJc w:val="left"/>
       <w:pPr>
         <w:ind w:left="3240" w:hanging="360"/>
@@ -2357,7 +2357,7 @@
     <w:lvl w:ilvl="0" w:tplc="04150001">
       <w:start w:val="1"/>
       <w:numFmt w:val="bullet"/>
-      <w:lvlText w:val="▪"/>
+      <w:lvlText w:val="–"/>
       <w:lvlJc w:val="left"/>
       <w:pPr>
         <w:ind w:left="360" w:hanging="360"/>
@@ -2367,7 +2367,7 @@
     <w:lvl w:ilvl="1" w:tplc="04150003">
       <w:start w:val="1"/>
       <w:numFmt w:val="bullet"/>
-      <w:lvlText w:val="▪"/>
+      <w:lvlText w:val="–"/>
       <w:lvlJc w:val="left"/>
       <w:pPr>
         <w:ind w:left="720" w:hanging="360"/>
@@ -2377,7 +2377,7 @@
     <w:lvl w:ilvl="2" w:tplc="04150005">
       <w:start w:val="1"/>
       <w:numFmt w:val="bullet"/>
-      <w:lvlText w:val="▪"/>
+      <w:lvlText w:val="–"/>
       <w:lvlJc w:val="left"/>
       <w:pPr>
         <w:ind w:left="1080" w:hanging="360"/>
@@ -2387,7 +2387,7 @@
     <w:lvl w:ilvl="3" w:tplc="04150001" w:tentative="1">
       <w:start w:val="1"/>
       <w:numFmt w:val="bullet"/>
-      <w:lvlText w:val="▪"/>
+      <w:lvlText w:val="–"/>
       <w:lvlJc w:val="left"/>
       <w:pPr>
         <w:ind w:left="1440" w:hanging="360"/>
@@ -2397,7 +2397,7 @@
     <w:lvl w:ilvl="4" w:tplc="04150003" w:tentative="1">
       <w:start w:val="1"/>
       <w:numFmt w:val="bullet"/>
-      <w:lvlText w:val="▪"/>
+      <w:lvlText w:val="–"/>
       <w:lvlJc w:val="left"/>
       <w:pPr>
         <w:ind w:left="1800" w:hanging="360"/>
@@ -2407,7 +2407,7 @@
     <w:lvl w:ilvl="5" w:tplc="04150005" w:tentative="1">
       <w:start w:val="1"/>
       <w:numFmt w:val="bullet"/>
-      <w:lvlText w:val="▪"/>
+      <w:lvlText w:val="–"/>
       <w:lvlJc w:val="left"/>
       <w:pPr>
         <w:ind w:left="2160" w:hanging="360"/>
@@ -2417,7 +2417,7 @@
     <w:lvl w:ilvl="6" w:tplc="04150001" w:tentative="1">
       <w:start w:val="1"/>
       <w:numFmt w:val="bullet"/>
-      <w:lvlText w:val="▪"/>
+      <w:lvlText w:val="–"/>
       <w:lvlJc w:val="left"/>
       <w:pPr>
         <w:ind w:left="2520" w:hanging="360"/>
@@ -2427,7 +2427,7 @@
     <w:lvl w:ilvl="7" w:tplc="04150003" w:tentative="1">
       <w:start w:val="1"/>
       <w:numFmt w:val="bullet"/>
-      <w:lvlText w:val="▪"/>
+      <w:lvlText w:val="–"/>
       <w:lvlJc w:val="left"/>
       <w:pPr>
         <w:ind w:left="2880" w:hanging="360"/>
@@ -2437,7 +2437,7 @@
     <w:lvl w:ilvl="8" w:tplc="04150005" w:tentative="1">
       <w:start w:val="1"/>
       <w:numFmt w:val="bullet"/>
-      <w:lvlText w:val="▪"/>
+      <w:lvlText w:val="–"/>
       <w:lvlJc w:val="left"/>
       <w:pPr>
         <w:ind w:left="3240" w:hanging="360"/>
@@ -2452,7 +2452,7 @@
     <w:lvl w:ilvl="0">
       <w:start w:val="1"/>
       <w:numFmt w:val="bullet"/>
-      <w:lvlText w:val="▪"/>
+      <w:lvlText w:val="–"/>
       <w:lvlJc w:val="left"/>
       <w:pPr>
         <w:tabs>
@@ -2467,7 +2467,7 @@
     <w:lvl w:ilvl="1" w:tentative="1">
       <w:start w:val="1"/>
       <w:numFmt w:val="bullet"/>
-      <w:lvlText w:val="▪"/>
+      <w:lvlText w:val="–"/>
       <w:lvlJc w:val="left"/>
       <w:pPr>
         <w:tabs>
@@ -2482,7 +2482,7 @@
     <w:lvl w:ilvl="2" w:tentative="1">
       <w:start w:val="1"/>
       <w:numFmt w:val="bullet"/>
-      <w:lvlText w:val="▪"/>
+      <w:lvlText w:val="–"/>
       <w:lvlJc w:val="left"/>
       <w:pPr>
         <w:tabs>
@@ -2497,7 +2497,7 @@
     <w:lvl w:ilvl="3" w:tentative="1">
       <w:start w:val="1"/>
       <w:numFmt w:val="bullet"/>
-      <w:lvlText w:val="▪"/>
+      <w:lvlText w:val="–"/>
       <w:lvlJc w:val="left"/>
       <w:pPr>
         <w:tabs>
@@ -2512,7 +2512,7 @@
     <w:lvl w:ilvl="4" w:tentative="1">
       <w:start w:val="1"/>
       <w:numFmt w:val="bullet"/>
-      <w:lvlText w:val="▪"/>
+      <w:lvlText w:val="–"/>
       <w:lvlJc w:val="left"/>
       <w:pPr>
         <w:tabs>
@@ -2527,7 +2527,7 @@
     <w:lvl w:ilvl="5" w:tentative="1">
       <w:start w:val="1"/>
       <w:numFmt w:val="bullet"/>
-      <w:lvlText w:val="▪"/>
+      <w:lvlText w:val="–"/>
       <w:lvlJc w:val="left"/>
       <w:pPr>
         <w:tabs>
@@ -2542,7 +2542,7 @@
     <w:lvl w:ilvl="6" w:tentative="1">
       <w:start w:val="1"/>
       <w:numFmt w:val="bullet"/>
-      <w:lvlText w:val="▪"/>
+      <w:lvlText w:val="–"/>
       <w:lvlJc w:val="left"/>
       <w:pPr>
         <w:tabs>
@@ -2557,7 +2557,7 @@
     <w:lvl w:ilvl="7" w:tentative="1">
       <w:start w:val="1"/>
       <w:numFmt w:val="bullet"/>
-      <w:lvlText w:val="▪"/>
+      <w:lvlText w:val="–"/>
       <w:lvlJc w:val="left"/>
       <w:pPr>
         <w:tabs>
@@ -2572,7 +2572,7 @@
     <w:lvl w:ilvl="8" w:tentative="1">
       <w:start w:val="1"/>
       <w:numFmt w:val="bullet"/>
-      <w:lvlText w:val="▪"/>
+      <w:lvlText w:val="–"/>
       <w:lvlJc w:val="left"/>
       <w:pPr>
         <w:tabs>

</xml_diff>